<commit_message>
Update of the Help Texts across all data sources. Updated names of 2 datasources. Added data for PNG region.
</commit_message>
<xml_diff>
--- a/CSS/doc/Developer Documentation - Seaports Pacific.docx
+++ b/CSS/doc/Developer Documentation - Seaports Pacific.docx
@@ -969,8 +969,6 @@
           <w:r>
             <w:fldChar w:fldCharType="separate"/>
           </w:r>
-          <w:bookmarkStart w:id="1" w:name="_GoBack"/>
-          <w:bookmarkEnd w:id="1"/>
           <w:r>
             <w:rPr>
               <w:noProof/>
@@ -3613,12 +3611,12 @@
         <w:pStyle w:val="Heading1"/>
         <w:spacing w:after="240"/>
       </w:pPr>
-      <w:bookmarkStart w:id="2" w:name="_Toc261767304"/>
+      <w:bookmarkStart w:id="1" w:name="_Toc261767304"/>
       <w:r>
         <w:lastRenderedPageBreak/>
         <w:t>Document Revision History</w:t>
       </w:r>
-      <w:bookmarkEnd w:id="2"/>
+      <w:bookmarkEnd w:id="1"/>
     </w:p>
     <w:tbl>
       <w:tblPr>
@@ -3769,101 +3767,6 @@
           </w:p>
         </w:tc>
       </w:tr>
-      <w:tr>
-        <w:tc>
-          <w:tcPr>
-            <w:cnfStyle w:val="001000000000" w:firstRow="0" w:lastRow="0" w:firstColumn="1" w:lastColumn="0" w:oddVBand="0" w:evenVBand="0" w:oddHBand="0" w:evenHBand="0" w:firstRowFirstColumn="0" w:firstRowLastColumn="0" w:lastRowFirstColumn="0" w:lastRowLastColumn="0"/>
-            <w:tcW w:w="2090" w:type="dxa"/>
-          </w:tcPr>
-          <w:p>
-            <w:pPr>
-              <w:pStyle w:val="NoSpacing"/>
-            </w:pPr>
-          </w:p>
-        </w:tc>
-        <w:tc>
-          <w:tcPr>
-            <w:tcW w:w="1417" w:type="dxa"/>
-          </w:tcPr>
-          <w:p>
-            <w:pPr>
-              <w:pStyle w:val="NoSpacing"/>
-              <w:cnfStyle w:val="000000000000" w:firstRow="0" w:lastRow="0" w:firstColumn="0" w:lastColumn="0" w:oddVBand="0" w:evenVBand="0" w:oddHBand="0" w:evenHBand="0" w:firstRowFirstColumn="0" w:firstRowLastColumn="0" w:lastRowFirstColumn="0" w:lastRowLastColumn="0"/>
-            </w:pPr>
-          </w:p>
-        </w:tc>
-        <w:tc>
-          <w:tcPr>
-            <w:tcW w:w="5092" w:type="dxa"/>
-          </w:tcPr>
-          <w:p>
-            <w:pPr>
-              <w:pStyle w:val="NoSpacing"/>
-              <w:cnfStyle w:val="000000000000" w:firstRow="0" w:lastRow="0" w:firstColumn="0" w:lastColumn="0" w:oddVBand="0" w:evenVBand="0" w:oddHBand="0" w:evenHBand="0" w:firstRowFirstColumn="0" w:firstRowLastColumn="0" w:lastRowFirstColumn="0" w:lastRowLastColumn="0"/>
-            </w:pPr>
-          </w:p>
-        </w:tc>
-        <w:tc>
-          <w:tcPr>
-            <w:tcW w:w="977" w:type="dxa"/>
-          </w:tcPr>
-          <w:p>
-            <w:pPr>
-              <w:pStyle w:val="NoSpacing"/>
-              <w:cnfStyle w:val="000000000000" w:firstRow="0" w:lastRow="0" w:firstColumn="0" w:lastColumn="0" w:oddVBand="0" w:evenVBand="0" w:oddHBand="0" w:evenHBand="0" w:firstRowFirstColumn="0" w:firstRowLastColumn="0" w:lastRowFirstColumn="0" w:lastRowLastColumn="0"/>
-            </w:pPr>
-          </w:p>
-        </w:tc>
-      </w:tr>
-      <w:tr>
-        <w:trPr>
-          <w:cnfStyle w:val="000000100000" w:firstRow="0" w:lastRow="0" w:firstColumn="0" w:lastColumn="0" w:oddVBand="0" w:evenVBand="0" w:oddHBand="1" w:evenHBand="0" w:firstRowFirstColumn="0" w:firstRowLastColumn="0" w:lastRowFirstColumn="0" w:lastRowLastColumn="0"/>
-        </w:trPr>
-        <w:tc>
-          <w:tcPr>
-            <w:cnfStyle w:val="001000000000" w:firstRow="0" w:lastRow="0" w:firstColumn="1" w:lastColumn="0" w:oddVBand="0" w:evenVBand="0" w:oddHBand="0" w:evenHBand="0" w:firstRowFirstColumn="0" w:firstRowLastColumn="0" w:lastRowFirstColumn="0" w:lastRowLastColumn="0"/>
-            <w:tcW w:w="2090" w:type="dxa"/>
-          </w:tcPr>
-          <w:p>
-            <w:pPr>
-              <w:pStyle w:val="NoSpacing"/>
-            </w:pPr>
-          </w:p>
-        </w:tc>
-        <w:tc>
-          <w:tcPr>
-            <w:tcW w:w="1417" w:type="dxa"/>
-          </w:tcPr>
-          <w:p>
-            <w:pPr>
-              <w:pStyle w:val="NoSpacing"/>
-              <w:cnfStyle w:val="000000100000" w:firstRow="0" w:lastRow="0" w:firstColumn="0" w:lastColumn="0" w:oddVBand="0" w:evenVBand="0" w:oddHBand="1" w:evenHBand="0" w:firstRowFirstColumn="0" w:firstRowLastColumn="0" w:lastRowFirstColumn="0" w:lastRowLastColumn="0"/>
-            </w:pPr>
-          </w:p>
-        </w:tc>
-        <w:tc>
-          <w:tcPr>
-            <w:tcW w:w="5092" w:type="dxa"/>
-          </w:tcPr>
-          <w:p>
-            <w:pPr>
-              <w:pStyle w:val="NoSpacing"/>
-              <w:cnfStyle w:val="000000100000" w:firstRow="0" w:lastRow="0" w:firstColumn="0" w:lastColumn="0" w:oddVBand="0" w:evenVBand="0" w:oddHBand="1" w:evenHBand="0" w:firstRowFirstColumn="0" w:firstRowLastColumn="0" w:lastRowFirstColumn="0" w:lastRowLastColumn="0"/>
-            </w:pPr>
-          </w:p>
-        </w:tc>
-        <w:tc>
-          <w:tcPr>
-            <w:tcW w:w="977" w:type="dxa"/>
-          </w:tcPr>
-          <w:p>
-            <w:pPr>
-              <w:pStyle w:val="NoSpacing"/>
-              <w:cnfStyle w:val="000000100000" w:firstRow="0" w:lastRow="0" w:firstColumn="0" w:lastColumn="0" w:oddVBand="0" w:evenVBand="0" w:oddHBand="1" w:evenHBand="0" w:firstRowFirstColumn="0" w:firstRowLastColumn="0" w:lastRowFirstColumn="0" w:lastRowLastColumn="0"/>
-            </w:pPr>
-          </w:p>
-        </w:tc>
-      </w:tr>
     </w:tbl>
     <w:p/>
     <w:p>
@@ -3879,12 +3782,12 @@
           <w:numId w:val="1"/>
         </w:numPr>
       </w:pPr>
-      <w:bookmarkStart w:id="3" w:name="_Toc261767305"/>
+      <w:bookmarkStart w:id="2" w:name="_Toc261767305"/>
       <w:r>
         <w:lastRenderedPageBreak/>
         <w:t>Introduction</w:t>
       </w:r>
-      <w:bookmarkEnd w:id="3"/>
+      <w:bookmarkEnd w:id="2"/>
     </w:p>
     <w:p>
       <w:pPr>
@@ -3898,7 +3801,7 @@
           <w:color w:val="000000"/>
         </w:rPr>
       </w:pPr>
-      <w:bookmarkStart w:id="4" w:name="_Toc261767306"/>
+      <w:bookmarkStart w:id="3" w:name="_Toc261767306"/>
       <w:r>
         <w:rPr>
           <w:rFonts w:ascii="Calibri" w:hAnsi="Calibri"/>
@@ -3906,7 +3809,7 @@
         </w:rPr>
         <w:t>Project summary</w:t>
       </w:r>
-      <w:bookmarkEnd w:id="4"/>
+      <w:bookmarkEnd w:id="3"/>
     </w:p>
     <w:p>
       <w:pPr>
@@ -3919,7 +3822,7 @@
           <w:rFonts w:asciiTheme="minorHAnsi" w:hAnsiTheme="minorHAnsi" w:cs="Tahoma"/>
         </w:rPr>
       </w:pPr>
-      <w:bookmarkStart w:id="5" w:name="_Toc342982895"/>
+      <w:bookmarkStart w:id="4" w:name="_Toc342982895"/>
       <w:r>
         <w:rPr>
           <w:rFonts w:asciiTheme="minorHAnsi" w:hAnsiTheme="minorHAnsi" w:cs="Tahoma"/>
@@ -4005,7 +3908,7 @@
           <w:color w:val="000000"/>
         </w:rPr>
       </w:pPr>
-      <w:bookmarkStart w:id="6" w:name="_Toc261767307"/>
+      <w:bookmarkStart w:id="5" w:name="_Toc261767307"/>
       <w:r>
         <w:rPr>
           <w:rFonts w:ascii="Calibri" w:hAnsi="Calibri"/>
@@ -4013,23 +3916,23 @@
         </w:rPr>
         <w:t>Purpose</w:t>
       </w:r>
+      <w:bookmarkEnd w:id="4"/>
+      <w:r>
+        <w:rPr>
+          <w:rFonts w:ascii="Calibri" w:hAnsi="Calibri"/>
+          <w:color w:val="000000"/>
+        </w:rPr>
+        <w:t xml:space="preserve"> of the document</w:t>
+      </w:r>
       <w:bookmarkEnd w:id="5"/>
-      <w:r>
-        <w:rPr>
-          <w:rFonts w:ascii="Calibri" w:hAnsi="Calibri"/>
-          <w:color w:val="000000"/>
-        </w:rPr>
-        <w:t xml:space="preserve"> of the document</w:t>
-      </w:r>
-      <w:bookmarkEnd w:id="6"/>
     </w:p>
     <w:p>
       <w:pPr>
         <w:pStyle w:val="NoSpacing"/>
         <w:jc w:val="both"/>
       </w:pPr>
-      <w:bookmarkStart w:id="7" w:name="_Toc439994669"/>
-      <w:bookmarkStart w:id="8" w:name="_Toc342982896"/>
+      <w:bookmarkStart w:id="6" w:name="_Toc439994669"/>
+      <w:bookmarkStart w:id="7" w:name="_Toc342982896"/>
       <w:r>
         <w:t xml:space="preserve">The purpose of this document is to </w:t>
       </w:r>
@@ -4058,11 +3961,11 @@
           <w:color w:val="000000"/>
         </w:rPr>
       </w:pPr>
-      <w:bookmarkStart w:id="9" w:name="_Toc261767308"/>
+      <w:bookmarkStart w:id="8" w:name="_Toc261767308"/>
       <w:r>
         <w:t>Intended Audience and Reading Suggestions</w:t>
       </w:r>
-      <w:bookmarkEnd w:id="9"/>
+      <w:bookmarkEnd w:id="8"/>
     </w:p>
     <w:p>
       <w:pPr>
@@ -4097,7 +4000,7 @@
           <w:color w:val="000000"/>
         </w:rPr>
       </w:pPr>
-      <w:bookmarkStart w:id="10" w:name="_Toc261767309"/>
+      <w:bookmarkStart w:id="9" w:name="_Toc261767309"/>
       <w:r>
         <w:rPr>
           <w:rFonts w:ascii="Calibri" w:hAnsi="Calibri"/>
@@ -4105,7 +4008,7 @@
         </w:rPr>
         <w:t>References</w:t>
       </w:r>
-      <w:bookmarkEnd w:id="10"/>
+      <w:bookmarkEnd w:id="9"/>
     </w:p>
     <w:p>
       <w:pPr>
@@ -4152,13 +4055,13 @@
           <w:numId w:val="1"/>
         </w:numPr>
       </w:pPr>
-      <w:bookmarkStart w:id="11" w:name="_Toc261767310"/>
+      <w:bookmarkStart w:id="10" w:name="_Toc261767310"/>
+      <w:bookmarkEnd w:id="6"/>
       <w:bookmarkEnd w:id="7"/>
-      <w:bookmarkEnd w:id="8"/>
       <w:r>
         <w:t>Architecture</w:t>
       </w:r>
-      <w:bookmarkEnd w:id="11"/>
+      <w:bookmarkEnd w:id="10"/>
     </w:p>
     <w:p>
       <w:pPr>
@@ -4172,7 +4075,7 @@
           <w:color w:val="000000"/>
         </w:rPr>
       </w:pPr>
-      <w:bookmarkStart w:id="12" w:name="_Toc261767311"/>
+      <w:bookmarkStart w:id="11" w:name="_Toc261767311"/>
       <w:r>
         <w:rPr>
           <w:rFonts w:ascii="Calibri" w:hAnsi="Calibri"/>
@@ -4180,7 +4083,7 @@
         </w:rPr>
         <w:t>General Architecture</w:t>
       </w:r>
-      <w:bookmarkEnd w:id="12"/>
+      <w:bookmarkEnd w:id="11"/>
     </w:p>
     <w:p>
       <w:pPr>
@@ -4270,27 +4173,14 @@
       <w:r>
         <w:t xml:space="preserve">Figure </w:t>
       </w:r>
-      <w:r>
-        <w:fldChar w:fldCharType="begin"/>
-      </w:r>
-      <w:r>
-        <w:instrText xml:space="preserve"> SEQ Figure \* ARABIC </w:instrText>
-      </w:r>
-      <w:r>
-        <w:fldChar w:fldCharType="separate"/>
-      </w:r>
-      <w:r>
-        <w:rPr>
-          <w:noProof/>
-        </w:rPr>
-        <w:t>1</w:t>
-      </w:r>
-      <w:r>
-        <w:rPr>
-          <w:noProof/>
-        </w:rPr>
-        <w:fldChar w:fldCharType="end"/>
-      </w:r>
+      <w:fldSimple w:instr=" SEQ Figure \* ARABIC ">
+        <w:r>
+          <w:rPr>
+            <w:noProof/>
+          </w:rPr>
+          <w:t>1</w:t>
+        </w:r>
+      </w:fldSimple>
       <w:r>
         <w:t>: Climate Smart Seaports General architecture diagram</w:t>
       </w:r>
@@ -4347,8 +4237,8 @@
           <w:color w:val="000000"/>
         </w:rPr>
       </w:pPr>
-      <w:bookmarkStart w:id="13" w:name="_Ref357060658"/>
-      <w:bookmarkStart w:id="14" w:name="_Toc261767312"/>
+      <w:bookmarkStart w:id="12" w:name="_Ref357060658"/>
+      <w:bookmarkStart w:id="13" w:name="_Toc261767312"/>
       <w:r>
         <w:rPr>
           <w:rFonts w:ascii="Calibri" w:hAnsi="Calibri"/>
@@ -4356,22 +4246,22 @@
         </w:rPr>
         <w:t>Workflow</w:t>
       </w:r>
+      <w:bookmarkEnd w:id="12"/>
+      <w:r>
+        <w:rPr>
+          <w:rFonts w:ascii="Calibri" w:hAnsi="Calibri"/>
+          <w:color w:val="000000"/>
+        </w:rPr>
+        <w:t xml:space="preserve"> </w:t>
+      </w:r>
+      <w:r>
+        <w:rPr>
+          <w:rFonts w:ascii="Calibri" w:hAnsi="Calibri"/>
+          <w:color w:val="000000"/>
+        </w:rPr>
+        <w:t>Changes</w:t>
+      </w:r>
       <w:bookmarkEnd w:id="13"/>
-      <w:r>
-        <w:rPr>
-          <w:rFonts w:ascii="Calibri" w:hAnsi="Calibri"/>
-          <w:color w:val="000000"/>
-        </w:rPr>
-        <w:t xml:space="preserve"> </w:t>
-      </w:r>
-      <w:r>
-        <w:rPr>
-          <w:rFonts w:ascii="Calibri" w:hAnsi="Calibri"/>
-          <w:color w:val="000000"/>
-        </w:rPr>
-        <w:t>Changes</w:t>
-      </w:r>
-      <w:bookmarkEnd w:id="14"/>
     </w:p>
     <w:p>
       <w:pPr>
@@ -4424,11 +4314,11 @@
           <w:numId w:val="3"/>
         </w:numPr>
       </w:pPr>
-      <w:bookmarkStart w:id="15" w:name="_Toc261767313"/>
+      <w:bookmarkStart w:id="14" w:name="_Toc261767313"/>
       <w:r>
         <w:t>Report Creation</w:t>
       </w:r>
-      <w:bookmarkEnd w:id="15"/>
+      <w:bookmarkEnd w:id="14"/>
     </w:p>
     <w:p>
       <w:pPr>
@@ -4549,11 +4439,11 @@
           <w:numId w:val="3"/>
         </w:numPr>
       </w:pPr>
-      <w:bookmarkStart w:id="16" w:name="_Toc261767314"/>
+      <w:bookmarkStart w:id="15" w:name="_Toc261767314"/>
       <w:r>
         <w:t>Report Edition</w:t>
       </w:r>
-      <w:bookmarkEnd w:id="16"/>
+      <w:bookmarkEnd w:id="15"/>
     </w:p>
     <w:p>
       <w:pPr>
@@ -4698,35 +4588,22 @@
         <w:spacing w:before="0"/>
         <w:jc w:val="center"/>
       </w:pPr>
-      <w:bookmarkStart w:id="17" w:name="_Ref357669781"/>
+      <w:bookmarkStart w:id="16" w:name="_Ref357669781"/>
       <w:r>
         <w:t xml:space="preserve">Figure </w:t>
       </w:r>
-      <w:r>
-        <w:fldChar w:fldCharType="begin"/>
-      </w:r>
-      <w:r>
-        <w:instrText xml:space="preserve"> SEQ Figure \* ARABIC </w:instrText>
-      </w:r>
-      <w:r>
-        <w:fldChar w:fldCharType="separate"/>
-      </w:r>
-      <w:r>
-        <w:rPr>
-          <w:noProof/>
-        </w:rPr>
-        <w:t>3</w:t>
-      </w:r>
-      <w:r>
-        <w:rPr>
-          <w:noProof/>
-        </w:rPr>
-        <w:fldChar w:fldCharType="end"/>
-      </w:r>
+      <w:fldSimple w:instr=" SEQ Figure \* ARABIC ">
+        <w:r>
+          <w:rPr>
+            <w:noProof/>
+          </w:rPr>
+          <w:t>3</w:t>
+        </w:r>
+      </w:fldSimple>
       <w:r>
         <w:t xml:space="preserve">: </w:t>
       </w:r>
-      <w:bookmarkEnd w:id="17"/>
+      <w:bookmarkEnd w:id="16"/>
       <w:r>
         <w:t>Report edition</w:t>
       </w:r>
@@ -4803,11 +4680,11 @@
           <w:numId w:val="3"/>
         </w:numPr>
       </w:pPr>
-      <w:bookmarkStart w:id="18" w:name="_Toc261767315"/>
+      <w:bookmarkStart w:id="17" w:name="_Toc261767315"/>
       <w:r>
         <w:t>Data Element Addition</w:t>
       </w:r>
-      <w:bookmarkEnd w:id="18"/>
+      <w:bookmarkEnd w:id="17"/>
     </w:p>
     <w:p>
       <w:pPr>
@@ -4903,11 +4780,11 @@
           <w:numId w:val="3"/>
         </w:numPr>
       </w:pPr>
-      <w:bookmarkStart w:id="19" w:name="_Toc261767316"/>
+      <w:bookmarkStart w:id="18" w:name="_Toc261767316"/>
       <w:r>
         <w:t>Summary tab</w:t>
       </w:r>
-      <w:bookmarkEnd w:id="19"/>
+      <w:bookmarkEnd w:id="18"/>
     </w:p>
     <w:p>
       <w:pPr>
@@ -5069,12 +4946,12 @@
         </w:numPr>
         <w:jc w:val="both"/>
       </w:pPr>
-      <w:bookmarkStart w:id="20" w:name="_Toc261767317"/>
+      <w:bookmarkStart w:id="19" w:name="_Toc261767317"/>
       <w:r>
         <w:lastRenderedPageBreak/>
         <w:t>Publication</w:t>
       </w:r>
-      <w:bookmarkEnd w:id="20"/>
+      <w:bookmarkEnd w:id="19"/>
     </w:p>
     <w:p>
       <w:pPr>
@@ -5210,11 +5087,11 @@
           <w:numId w:val="1"/>
         </w:numPr>
       </w:pPr>
-      <w:bookmarkStart w:id="21" w:name="_Toc261767318"/>
+      <w:bookmarkStart w:id="20" w:name="_Toc261767318"/>
       <w:r>
         <w:t>User Interface Changes</w:t>
       </w:r>
-      <w:bookmarkEnd w:id="21"/>
+      <w:bookmarkEnd w:id="20"/>
     </w:p>
     <w:p>
       <w:pPr>
@@ -5239,7 +5116,7 @@
           <w:color w:val="000000"/>
         </w:rPr>
       </w:pPr>
-      <w:bookmarkStart w:id="22" w:name="_Toc261767319"/>
+      <w:bookmarkStart w:id="21" w:name="_Toc261767319"/>
       <w:r>
         <w:rPr>
           <w:rFonts w:ascii="Calibri" w:hAnsi="Calibri"/>
@@ -5247,7 +5124,7 @@
         </w:rPr>
         <w:t>USAID Logo</w:t>
       </w:r>
-      <w:bookmarkEnd w:id="22"/>
+      <w:bookmarkEnd w:id="21"/>
     </w:p>
     <w:p>
       <w:pPr>
@@ -5280,7 +5157,7 @@
           <w:color w:val="000000"/>
         </w:rPr>
       </w:pPr>
-      <w:bookmarkStart w:id="23" w:name="_Toc261767320"/>
+      <w:bookmarkStart w:id="22" w:name="_Toc261767320"/>
       <w:r>
         <w:rPr>
           <w:rFonts w:ascii="Calibri" w:hAnsi="Calibri"/>
@@ -5288,7 +5165,7 @@
         </w:rPr>
         <w:t>Regions Map Update</w:t>
       </w:r>
-      <w:bookmarkEnd w:id="23"/>
+      <w:bookmarkEnd w:id="22"/>
     </w:p>
     <w:p>
       <w:proofErr w:type="gramStart"/>
@@ -5693,8 +5570,8 @@
           <w:color w:val="000000"/>
         </w:rPr>
       </w:pPr>
-      <w:bookmarkStart w:id="24" w:name="_Ref261528907"/>
-      <w:bookmarkStart w:id="25" w:name="_Toc261767321"/>
+      <w:bookmarkStart w:id="23" w:name="_Ref261528907"/>
+      <w:bookmarkStart w:id="24" w:name="_Toc261767321"/>
       <w:r>
         <w:rPr>
           <w:rFonts w:ascii="Calibri" w:hAnsi="Calibri"/>
@@ -5710,8 +5587,8 @@
         </w:rPr>
         <w:t>defined re-ordering within categories</w:t>
       </w:r>
+      <w:bookmarkEnd w:id="23"/>
       <w:bookmarkEnd w:id="24"/>
-      <w:bookmarkEnd w:id="25"/>
     </w:p>
     <w:p>
       <w:pPr>
@@ -5753,8 +5630,8 @@
           <w:color w:val="000000"/>
         </w:rPr>
       </w:pPr>
-      <w:bookmarkStart w:id="26" w:name="_Ref261528994"/>
-      <w:bookmarkStart w:id="27" w:name="_Toc261767322"/>
+      <w:bookmarkStart w:id="25" w:name="_Ref261528994"/>
+      <w:bookmarkStart w:id="26" w:name="_Toc261767322"/>
       <w:r>
         <w:rPr>
           <w:rFonts w:ascii="Calibri" w:hAnsi="Calibri"/>
@@ -5762,8 +5639,8 @@
         </w:rPr>
         <w:t>Pre-defined sections headers</w:t>
       </w:r>
+      <w:bookmarkEnd w:id="25"/>
       <w:bookmarkEnd w:id="26"/>
-      <w:bookmarkEnd w:id="27"/>
     </w:p>
     <w:p>
       <w:r>
@@ -6053,7 +5930,7 @@
           <w:color w:val="000000"/>
         </w:rPr>
       </w:pPr>
-      <w:bookmarkStart w:id="28" w:name="_Toc261767323"/>
+      <w:bookmarkStart w:id="27" w:name="_Toc261767323"/>
       <w:r>
         <w:rPr>
           <w:rFonts w:ascii="Calibri" w:hAnsi="Calibri"/>
@@ -6061,22 +5938,22 @@
         </w:rPr>
         <w:t>New action buttons</w:t>
       </w:r>
+      <w:bookmarkEnd w:id="27"/>
+    </w:p>
+    <w:p>
+      <w:r>
+        <w:t xml:space="preserve">The actions buttons have evolved to support the new workflow described above as well as a set of new features. </w:t>
+      </w:r>
+    </w:p>
+    <w:p>
+      <w:pPr>
+        <w:pStyle w:val="Heading3"/>
+      </w:pPr>
+      <w:bookmarkStart w:id="28" w:name="_Toc261767324"/>
+      <w:r>
+        <w:t>Report level</w:t>
+      </w:r>
       <w:bookmarkEnd w:id="28"/>
-    </w:p>
-    <w:p>
-      <w:r>
-        <w:t xml:space="preserve">The actions buttons have evolved to support the new workflow described above as well as a set of new features. </w:t>
-      </w:r>
-    </w:p>
-    <w:p>
-      <w:pPr>
-        <w:pStyle w:val="Heading3"/>
-      </w:pPr>
-      <w:bookmarkStart w:id="29" w:name="_Toc261767324"/>
-      <w:r>
-        <w:t>Report level</w:t>
-      </w:r>
-      <w:bookmarkEnd w:id="29"/>
     </w:p>
     <w:p>
       <w:pPr>
@@ -6194,11 +6071,11 @@
       <w:pPr>
         <w:pStyle w:val="Heading3"/>
       </w:pPr>
-      <w:bookmarkStart w:id="30" w:name="_Toc261767325"/>
+      <w:bookmarkStart w:id="29" w:name="_Toc261767325"/>
       <w:r>
         <w:t>Category level</w:t>
       </w:r>
-      <w:bookmarkEnd w:id="30"/>
+      <w:bookmarkEnd w:id="29"/>
     </w:p>
     <w:p>
       <w:pPr>
@@ -6498,11 +6375,11 @@
       <w:pPr>
         <w:pStyle w:val="Heading3"/>
       </w:pPr>
-      <w:bookmarkStart w:id="31" w:name="_Toc261767326"/>
+      <w:bookmarkStart w:id="30" w:name="_Toc261767326"/>
       <w:r>
         <w:t>Element level</w:t>
       </w:r>
-      <w:bookmarkEnd w:id="31"/>
+      <w:bookmarkEnd w:id="30"/>
     </w:p>
     <w:p>
       <w:pPr>
@@ -6832,11 +6709,11 @@
           <w:numId w:val="30"/>
         </w:numPr>
       </w:pPr>
-      <w:bookmarkStart w:id="32" w:name="_Toc261767327"/>
+      <w:bookmarkStart w:id="31" w:name="_Toc261767327"/>
       <w:r>
         <w:t>Data model Refactoring</w:t>
       </w:r>
-      <w:bookmarkEnd w:id="32"/>
+      <w:bookmarkEnd w:id="31"/>
     </w:p>
     <w:p>
       <w:pPr>
@@ -6861,7 +6738,7 @@
           <w:color w:val="000000"/>
         </w:rPr>
       </w:pPr>
-      <w:bookmarkStart w:id="33" w:name="_Toc261767328"/>
+      <w:bookmarkStart w:id="32" w:name="_Toc261767328"/>
       <w:r>
         <w:rPr>
           <w:rFonts w:ascii="Calibri" w:hAnsi="Calibri"/>
@@ -6869,7 +6746,7 @@
         </w:rPr>
         <w:t>Reports</w:t>
       </w:r>
-      <w:bookmarkEnd w:id="33"/>
+      <w:bookmarkEnd w:id="32"/>
     </w:p>
     <w:p>
       <w:pPr>
@@ -7007,7 +6884,7 @@
           <w:color w:val="000000"/>
         </w:rPr>
       </w:pPr>
-      <w:bookmarkStart w:id="34" w:name="_Toc261767329"/>
+      <w:bookmarkStart w:id="33" w:name="_Toc261767329"/>
       <w:r>
         <w:rPr>
           <w:rFonts w:ascii="Calibri" w:hAnsi="Calibri"/>
@@ -7015,7 +6892,7 @@
         </w:rPr>
         <w:t>Elements</w:t>
       </w:r>
-      <w:bookmarkEnd w:id="34"/>
+      <w:bookmarkEnd w:id="33"/>
     </w:p>
     <w:p>
       <w:pPr>
@@ -7036,11 +6913,11 @@
           <w:numId w:val="30"/>
         </w:numPr>
       </w:pPr>
-      <w:bookmarkStart w:id="35" w:name="_Toc261767330"/>
+      <w:bookmarkStart w:id="34" w:name="_Toc261767330"/>
       <w:r>
         <w:t>Input Element</w:t>
       </w:r>
-      <w:bookmarkEnd w:id="35"/>
+      <w:bookmarkEnd w:id="34"/>
     </w:p>
     <w:p>
       <w:pPr>
@@ -7062,11 +6939,11 @@
           <w:numId w:val="30"/>
         </w:numPr>
       </w:pPr>
-      <w:bookmarkStart w:id="36" w:name="_Toc261767331"/>
+      <w:bookmarkStart w:id="35" w:name="_Toc261767331"/>
       <w:r>
         <w:t>Data Elements</w:t>
       </w:r>
-      <w:bookmarkEnd w:id="36"/>
+      <w:bookmarkEnd w:id="35"/>
     </w:p>
     <w:p>
       <w:pPr>
@@ -7121,7 +6998,7 @@
           <w:color w:val="000000"/>
         </w:rPr>
       </w:pPr>
-      <w:bookmarkStart w:id="37" w:name="_Toc261767332"/>
+      <w:bookmarkStart w:id="36" w:name="_Toc261767332"/>
       <w:r>
         <w:rPr>
           <w:rFonts w:ascii="Calibri" w:hAnsi="Calibri"/>
@@ -7129,7 +7006,7 @@
         </w:rPr>
         <w:t>Categories</w:t>
       </w:r>
-      <w:bookmarkEnd w:id="37"/>
+      <w:bookmarkEnd w:id="36"/>
     </w:p>
     <w:p>
       <w:pPr>
@@ -7221,8 +7098,8 @@
           <w:color w:val="000000"/>
         </w:rPr>
       </w:pPr>
-      <w:bookmarkStart w:id="38" w:name="_Ref261597730"/>
-      <w:bookmarkStart w:id="39" w:name="_Toc261767333"/>
+      <w:bookmarkStart w:id="37" w:name="_Ref261597730"/>
+      <w:bookmarkStart w:id="38" w:name="_Toc261767333"/>
       <w:r>
         <w:rPr>
           <w:rFonts w:ascii="Calibri" w:hAnsi="Calibri"/>
@@ -7230,8 +7107,8 @@
         </w:rPr>
         <w:t>Data sources</w:t>
       </w:r>
+      <w:bookmarkEnd w:id="37"/>
       <w:bookmarkEnd w:id="38"/>
-      <w:bookmarkEnd w:id="39"/>
     </w:p>
     <w:p>
       <w:pPr>
@@ -7377,7 +7254,7 @@
           <w:color w:val="000000"/>
         </w:rPr>
       </w:pPr>
-      <w:bookmarkStart w:id="40" w:name="_Toc261767334"/>
+      <w:bookmarkStart w:id="39" w:name="_Toc261767334"/>
       <w:r>
         <w:rPr>
           <w:rFonts w:ascii="Calibri" w:hAnsi="Calibri"/>
@@ -7385,7 +7262,7 @@
         </w:rPr>
         <w:t>Display types</w:t>
       </w:r>
-      <w:bookmarkEnd w:id="40"/>
+      <w:bookmarkEnd w:id="39"/>
     </w:p>
     <w:p>
       <w:pPr>
@@ -7533,7 +7410,11 @@
         </w:drawing>
       </w:r>
     </w:p>
-    <w:p/>
+    <w:p>
+      <w:r>
+        <w:br w:type="page"/>
+      </w:r>
+    </w:p>
     <w:p>
       <w:pPr>
         <w:pStyle w:val="Heading1"/>
@@ -7542,11 +7423,14 @@
           <w:numId w:val="30"/>
         </w:numPr>
       </w:pPr>
-      <w:bookmarkStart w:id="41" w:name="_Toc261767335"/>
-      <w:r>
+      <w:bookmarkStart w:id="40" w:name="_Toc261767335"/>
+      <w:bookmarkStart w:id="41" w:name="_GoBack"/>
+      <w:bookmarkEnd w:id="41"/>
+      <w:r>
+        <w:lastRenderedPageBreak/>
         <w:t>New Data Sources</w:t>
       </w:r>
-      <w:bookmarkEnd w:id="41"/>
+      <w:bookmarkEnd w:id="40"/>
     </w:p>
     <w:p>
       <w:pPr>
@@ -7572,20 +7456,6 @@
     </w:p>
     <w:p>
       <w:pPr>
-        <w:jc w:val="both"/>
-        <w:rPr>
-          <w:highlight w:val="yellow"/>
-        </w:rPr>
-      </w:pPr>
-      <w:r>
-        <w:rPr>
-          <w:highlight w:val="yellow"/>
-        </w:rPr>
-        <w:t>Data sources description, in which categories, data sources &amp; display types association.</w:t>
-      </w:r>
-    </w:p>
-    <w:p>
-      <w:pPr>
         <w:pStyle w:val="NoSpacing"/>
       </w:pPr>
     </w:p>
@@ -7594,13 +7464,40 @@
         <w:pStyle w:val="NoSpacing"/>
       </w:pPr>
       <w:r>
-        <w:lastRenderedPageBreak/>
-        <w:t>The following table is a list of existing data sources per category:</w:t>
+        <w:t>The following table</w:t>
+      </w:r>
+      <w:r>
+        <w:t>s represent</w:t>
+      </w:r>
+      <w:r>
+        <w:t xml:space="preserve"> a list of existing data sources per category:</w:t>
       </w:r>
     </w:p>
     <w:p>
       <w:pPr>
         <w:pStyle w:val="NoSpacing"/>
+      </w:pPr>
+    </w:p>
+    <w:p>
+      <w:pPr>
+        <w:pStyle w:val="NoSpacing"/>
+        <w:cnfStyle w:val="101000000000" w:firstRow="1" w:lastRow="0" w:firstColumn="1" w:lastColumn="0" w:oddVBand="0" w:evenVBand="0" w:oddHBand="0" w:evenHBand="0" w:firstRowFirstColumn="0" w:firstRowLastColumn="0" w:lastRowFirstColumn="0" w:lastRowLastColumn="0"/>
+        <w:rPr>
+          <w:b/>
+          <w:bCs/>
+          <w:color w:val="FFFFFF" w:themeColor="background1"/>
+        </w:rPr>
+        <w:sectPr>
+          <w:headerReference w:type="default" r:id="rId36"/>
+          <w:footerReference w:type="default" r:id="rId37"/>
+          <w:headerReference w:type="first" r:id="rId38"/>
+          <w:pgSz w:w="12240" w:h="15840"/>
+          <w:pgMar w:top="1440" w:right="1440" w:bottom="1440" w:left="1440" w:header="170" w:footer="0" w:gutter="0"/>
+          <w:pgNumType w:start="0"/>
+          <w:cols w:space="708"/>
+          <w:titlePg/>
+          <w:docGrid w:linePitch="360"/>
+        </w:sectPr>
       </w:pPr>
     </w:p>
     <w:tbl>
@@ -7610,10 +7507,7 @@
         <w:tblLook w:val="04A0" w:firstRow="1" w:lastRow="0" w:firstColumn="1" w:lastColumn="0" w:noHBand="0" w:noVBand="1"/>
       </w:tblPr>
       <w:tblGrid>
-        <w:gridCol w:w="2825"/>
-        <w:gridCol w:w="2694"/>
-        <w:gridCol w:w="1842"/>
-        <w:gridCol w:w="1757"/>
+        <w:gridCol w:w="3652"/>
       </w:tblGrid>
       <w:tr>
         <w:trPr>
@@ -7622,56 +7516,15 @@
         <w:tc>
           <w:tcPr>
             <w:cnfStyle w:val="001000000000" w:firstRow="0" w:lastRow="0" w:firstColumn="1" w:lastColumn="0" w:oddVBand="0" w:evenVBand="0" w:oddHBand="0" w:evenHBand="0" w:firstRowFirstColumn="0" w:firstRowLastColumn="0" w:lastRowFirstColumn="0" w:lastRowLastColumn="0"/>
-            <w:tcW w:w="2825" w:type="dxa"/>
+            <w:tcW w:w="3652" w:type="dxa"/>
           </w:tcPr>
           <w:p>
             <w:pPr>
               <w:pStyle w:val="NoSpacing"/>
             </w:pPr>
             <w:r>
+              <w:lastRenderedPageBreak/>
               <w:t>Observed Climate &amp; Marine</w:t>
-            </w:r>
-          </w:p>
-        </w:tc>
-        <w:tc>
-          <w:tcPr>
-            <w:tcW w:w="2694" w:type="dxa"/>
-          </w:tcPr>
-          <w:p>
-            <w:pPr>
-              <w:pStyle w:val="NoSpacing"/>
-              <w:cnfStyle w:val="100000000000" w:firstRow="1" w:lastRow="0" w:firstColumn="0" w:lastColumn="0" w:oddVBand="0" w:evenVBand="0" w:oddHBand="0" w:evenHBand="0" w:firstRowFirstColumn="0" w:firstRowLastColumn="0" w:lastRowFirstColumn="0" w:lastRowLastColumn="0"/>
-            </w:pPr>
-            <w:r>
-              <w:t>Future Climate &amp; Marine</w:t>
-            </w:r>
-          </w:p>
-        </w:tc>
-        <w:tc>
-          <w:tcPr>
-            <w:tcW w:w="1842" w:type="dxa"/>
-          </w:tcPr>
-          <w:p>
-            <w:pPr>
-              <w:pStyle w:val="NoSpacing"/>
-              <w:cnfStyle w:val="100000000000" w:firstRow="1" w:lastRow="0" w:firstColumn="0" w:lastColumn="0" w:oddVBand="0" w:evenVBand="0" w:oddHBand="0" w:evenHBand="0" w:firstRowFirstColumn="0" w:firstRowLastColumn="0" w:lastRowFirstColumn="0" w:lastRowLastColumn="0"/>
-            </w:pPr>
-            <w:r>
-              <w:t>Non-climate Context</w:t>
-            </w:r>
-          </w:p>
-        </w:tc>
-        <w:tc>
-          <w:tcPr>
-            <w:tcW w:w="1757" w:type="dxa"/>
-          </w:tcPr>
-          <w:p>
-            <w:pPr>
-              <w:pStyle w:val="NoSpacing"/>
-              <w:cnfStyle w:val="100000000000" w:firstRow="1" w:lastRow="0" w:firstColumn="0" w:lastColumn="0" w:oddVBand="0" w:evenVBand="0" w:oddHBand="0" w:evenHBand="0" w:firstRowFirstColumn="0" w:firstRowLastColumn="0" w:lastRowFirstColumn="0" w:lastRowLastColumn="0"/>
-            </w:pPr>
-            <w:r>
-              <w:t>Applications</w:t>
             </w:r>
           </w:p>
         </w:tc>
@@ -7683,7 +7536,7 @@
         <w:tc>
           <w:tcPr>
             <w:cnfStyle w:val="001000000000" w:firstRow="0" w:lastRow="0" w:firstColumn="1" w:lastColumn="0" w:oddVBand="0" w:evenVBand="0" w:oddHBand="0" w:evenHBand="0" w:firstRowFirstColumn="0" w:firstRowLastColumn="0" w:lastRowFirstColumn="0" w:lastRowLastColumn="0"/>
-            <w:tcW w:w="2825" w:type="dxa"/>
+            <w:tcW w:w="3652" w:type="dxa"/>
           </w:tcPr>
           <w:p>
             <w:pPr>
@@ -7736,18 +7589,15 @@
               <w:rPr>
                 <w:b w:val="0"/>
               </w:rPr>
-              <w:t xml:space="preserve">- </w:t>
-            </w:r>
-            <w:r>
-              <w:rPr>
-                <w:b w:val="0"/>
-              </w:rPr>
-              <w:t>Current Risk Assessment</w:t>
+              <w:t xml:space="preserve">- Past Climate Impact Description </w:t>
             </w:r>
           </w:p>
           <w:p>
             <w:pPr>
               <w:pStyle w:val="NoSpacing"/>
+              <w:rPr>
+                <w:b w:val="0"/>
+              </w:rPr>
             </w:pPr>
             <w:r>
               <w:rPr>
@@ -7759,67 +7609,96 @@
               <w:rPr>
                 <w:b w:val="0"/>
               </w:rPr>
-              <w:t>Vulnerability Assessment</w:t>
-            </w:r>
-          </w:p>
-        </w:tc>
-        <w:tc>
-          <w:tcPr>
-            <w:tcW w:w="2694" w:type="dxa"/>
-          </w:tcPr>
-          <w:p>
-            <w:pPr>
-              <w:pStyle w:val="NoSpacing"/>
-              <w:cnfStyle w:val="000000100000" w:firstRow="0" w:lastRow="0" w:firstColumn="0" w:lastColumn="0" w:oddVBand="0" w:evenVBand="0" w:oddHBand="1" w:evenHBand="0" w:firstRowFirstColumn="0" w:firstRowLastColumn="0" w:lastRowFirstColumn="0" w:lastRowLastColumn="0"/>
-            </w:pPr>
-            <w:r>
-              <w:t>- Future Trends</w:t>
+              <w:t>Current Vulnerability Assessment</w:t>
             </w:r>
           </w:p>
           <w:p>
             <w:pPr>
               <w:pStyle w:val="NoSpacing"/>
-              <w:cnfStyle w:val="000000100000" w:firstRow="0" w:lastRow="0" w:firstColumn="0" w:lastColumn="0" w:oddVBand="0" w:evenVBand="0" w:oddHBand="1" w:evenHBand="0" w:firstRowFirstColumn="0" w:firstRowLastColumn="0" w:lastRowFirstColumn="0" w:lastRowLastColumn="0"/>
+            </w:pPr>
+          </w:p>
+        </w:tc>
+      </w:tr>
+    </w:tbl>
+    <w:p>
+      <w:pPr>
+        <w:pStyle w:val="NoSpacing"/>
+      </w:pPr>
+    </w:p>
+    <w:tbl>
+      <w:tblPr>
+        <w:tblStyle w:val="LightList-Accent1"/>
+        <w:tblW w:w="0" w:type="auto"/>
+        <w:tblLook w:val="04A0" w:firstRow="1" w:lastRow="0" w:firstColumn="1" w:lastColumn="0" w:noHBand="0" w:noVBand="1"/>
+      </w:tblPr>
+      <w:tblGrid>
+        <w:gridCol w:w="3652"/>
+      </w:tblGrid>
+      <w:tr>
+        <w:trPr>
+          <w:cnfStyle w:val="100000000000" w:firstRow="1" w:lastRow="0" w:firstColumn="0" w:lastColumn="0" w:oddVBand="0" w:evenVBand="0" w:oddHBand="0" w:evenHBand="0" w:firstRowFirstColumn="0" w:firstRowLastColumn="0" w:lastRowFirstColumn="0" w:lastRowLastColumn="0"/>
+        </w:trPr>
+        <w:tc>
+          <w:tcPr>
+            <w:cnfStyle w:val="001000000000" w:firstRow="0" w:lastRow="0" w:firstColumn="1" w:lastColumn="0" w:oddVBand="0" w:evenVBand="0" w:oddHBand="0" w:evenHBand="0" w:firstRowFirstColumn="0" w:firstRowLastColumn="0" w:lastRowFirstColumn="0" w:lastRowLastColumn="0"/>
+            <w:tcW w:w="3652" w:type="dxa"/>
+          </w:tcPr>
+          <w:p>
+            <w:pPr>
+              <w:pStyle w:val="NoSpacing"/>
             </w:pPr>
             <w:r>
-              <w:t>- Future Extreme</w:t>
+              <w:t>Future Climate &amp; Marine</w:t>
+            </w:r>
+          </w:p>
+        </w:tc>
+      </w:tr>
+      <w:tr>
+        <w:trPr>
+          <w:cnfStyle w:val="000000100000" w:firstRow="0" w:lastRow="0" w:firstColumn="0" w:lastColumn="0" w:oddVBand="0" w:evenVBand="0" w:oddHBand="1" w:evenHBand="0" w:firstRowFirstColumn="0" w:firstRowLastColumn="0" w:lastRowFirstColumn="0" w:lastRowLastColumn="0"/>
+        </w:trPr>
+        <w:tc>
+          <w:tcPr>
+            <w:cnfStyle w:val="001000000000" w:firstRow="0" w:lastRow="0" w:firstColumn="1" w:lastColumn="0" w:oddVBand="0" w:evenVBand="0" w:oddHBand="0" w:evenHBand="0" w:firstRowFirstColumn="0" w:firstRowLastColumn="0" w:lastRowFirstColumn="0" w:lastRowLastColumn="0"/>
+            <w:tcW w:w="3652" w:type="dxa"/>
+          </w:tcPr>
+          <w:p>
+            <w:pPr>
+              <w:pStyle w:val="NoSpacing"/>
+              <w:rPr>
+                <w:b w:val="0"/>
+              </w:rPr>
+            </w:pPr>
+            <w:r>
+              <w:rPr>
+                <w:b w:val="0"/>
+              </w:rPr>
+              <w:t>- Projected Climate Change</w:t>
             </w:r>
           </w:p>
           <w:p>
             <w:pPr>
               <w:pStyle w:val="NoSpacing"/>
-              <w:cnfStyle w:val="000000100000" w:firstRow="0" w:lastRow="0" w:firstColumn="0" w:lastColumn="0" w:oddVBand="0" w:evenVBand="0" w:oddHBand="1" w:evenHBand="0" w:firstRowFirstColumn="0" w:firstRowLastColumn="0" w:lastRowFirstColumn="0" w:lastRowLastColumn="0"/>
+              <w:rPr>
+                <w:b w:val="0"/>
+              </w:rPr>
             </w:pPr>
             <w:r>
-              <w:t>- Future Risk Assessment</w:t>
+              <w:rPr>
+                <w:b w:val="0"/>
+              </w:rPr>
+              <w:t>- Projected Climate Extreme</w:t>
             </w:r>
           </w:p>
-        </w:tc>
-        <w:tc>
-          <w:tcPr>
-            <w:tcW w:w="1842" w:type="dxa"/>
-          </w:tcPr>
           <w:p>
             <w:pPr>
               <w:pStyle w:val="NoSpacing"/>
-              <w:cnfStyle w:val="000000100000" w:firstRow="0" w:lastRow="0" w:firstColumn="0" w:lastColumn="0" w:oddVBand="0" w:evenVBand="0" w:oddHBand="1" w:evenHBand="0" w:firstRowFirstColumn="0" w:firstRowLastColumn="0" w:lastRowFirstColumn="0" w:lastRowLastColumn="0"/>
             </w:pPr>
             <w:r>
-              <w:t>- Demographics Data</w:t>
-            </w:r>
-          </w:p>
-        </w:tc>
-        <w:tc>
-          <w:tcPr>
-            <w:tcW w:w="1757" w:type="dxa"/>
-          </w:tcPr>
-          <w:p>
-            <w:pPr>
-              <w:pStyle w:val="NoSpacing"/>
-              <w:cnfStyle w:val="000000100000" w:firstRow="0" w:lastRow="0" w:firstColumn="0" w:lastColumn="0" w:oddVBand="0" w:evenVBand="0" w:oddHBand="1" w:evenHBand="0" w:firstRowFirstColumn="0" w:firstRowLastColumn="0" w:lastRowFirstColumn="0" w:lastRowLastColumn="0"/>
-            </w:pPr>
-            <w:r>
-              <w:t>- Vulnerability Assessment</w:t>
+              <w:rPr>
+                <w:b w:val="0"/>
+              </w:rPr>
+              <w:t>- Future Climate Risk Assessment</w:t>
             </w:r>
           </w:p>
         </w:tc>
@@ -7830,10 +7709,187 @@
         <w:pStyle w:val="NoSpacing"/>
       </w:pPr>
     </w:p>
+    <w:tbl>
+      <w:tblPr>
+        <w:tblStyle w:val="LightList-Accent1"/>
+        <w:tblW w:w="0" w:type="auto"/>
+        <w:tblLook w:val="04A0" w:firstRow="1" w:lastRow="0" w:firstColumn="1" w:lastColumn="0" w:noHBand="0" w:noVBand="1"/>
+      </w:tblPr>
+      <w:tblGrid>
+        <w:gridCol w:w="3652"/>
+      </w:tblGrid>
+      <w:tr>
+        <w:trPr>
+          <w:cnfStyle w:val="100000000000" w:firstRow="1" w:lastRow="0" w:firstColumn="0" w:lastColumn="0" w:oddVBand="0" w:evenVBand="0" w:oddHBand="0" w:evenHBand="0" w:firstRowFirstColumn="0" w:firstRowLastColumn="0" w:lastRowFirstColumn="0" w:lastRowLastColumn="0"/>
+        </w:trPr>
+        <w:tc>
+          <w:tcPr>
+            <w:cnfStyle w:val="001000000000" w:firstRow="0" w:lastRow="0" w:firstColumn="1" w:lastColumn="0" w:oddVBand="0" w:evenVBand="0" w:oddHBand="0" w:evenHBand="0" w:firstRowFirstColumn="0" w:firstRowLastColumn="0" w:lastRowFirstColumn="0" w:lastRowLastColumn="0"/>
+            <w:tcW w:w="3652" w:type="dxa"/>
+          </w:tcPr>
+          <w:p>
+            <w:pPr>
+              <w:pStyle w:val="NoSpacing"/>
+            </w:pPr>
+            <w:r>
+              <w:lastRenderedPageBreak/>
+              <w:t>Non-climate Context</w:t>
+            </w:r>
+          </w:p>
+        </w:tc>
+      </w:tr>
+      <w:tr>
+        <w:trPr>
+          <w:cnfStyle w:val="000000100000" w:firstRow="0" w:lastRow="0" w:firstColumn="0" w:lastColumn="0" w:oddVBand="0" w:evenVBand="0" w:oddHBand="1" w:evenHBand="0" w:firstRowFirstColumn="0" w:firstRowLastColumn="0" w:lastRowFirstColumn="0" w:lastRowLastColumn="0"/>
+        </w:trPr>
+        <w:tc>
+          <w:tcPr>
+            <w:cnfStyle w:val="001000000000" w:firstRow="0" w:lastRow="0" w:firstColumn="1" w:lastColumn="0" w:oddVBand="0" w:evenVBand="0" w:oddHBand="0" w:evenHBand="0" w:firstRowFirstColumn="0" w:firstRowLastColumn="0" w:lastRowFirstColumn="0" w:lastRowLastColumn="0"/>
+            <w:tcW w:w="3652" w:type="dxa"/>
+          </w:tcPr>
+          <w:p>
+            <w:pPr>
+              <w:pStyle w:val="NoSpacing"/>
+              <w:rPr>
+                <w:b w:val="0"/>
+              </w:rPr>
+            </w:pPr>
+            <w:r>
+              <w:rPr>
+                <w:b w:val="0"/>
+              </w:rPr>
+              <w:t>- Trade Data</w:t>
+            </w:r>
+          </w:p>
+          <w:p>
+            <w:pPr>
+              <w:pStyle w:val="NoSpacing"/>
+            </w:pPr>
+            <w:r>
+              <w:rPr>
+                <w:b w:val="0"/>
+              </w:rPr>
+              <w:t>- Demographics</w:t>
+            </w:r>
+          </w:p>
+        </w:tc>
+      </w:tr>
+    </w:tbl>
     <w:p>
       <w:pPr>
         <w:pStyle w:val="NoSpacing"/>
       </w:pPr>
+    </w:p>
+    <w:tbl>
+      <w:tblPr>
+        <w:tblStyle w:val="LightList-Accent1"/>
+        <w:tblW w:w="0" w:type="auto"/>
+        <w:tblLook w:val="04A0" w:firstRow="1" w:lastRow="0" w:firstColumn="1" w:lastColumn="0" w:noHBand="0" w:noVBand="1"/>
+      </w:tblPr>
+      <w:tblGrid>
+        <w:gridCol w:w="3652"/>
+      </w:tblGrid>
+      <w:tr>
+        <w:trPr>
+          <w:cnfStyle w:val="100000000000" w:firstRow="1" w:lastRow="0" w:firstColumn="0" w:lastColumn="0" w:oddVBand="0" w:evenVBand="0" w:oddHBand="0" w:evenHBand="0" w:firstRowFirstColumn="0" w:firstRowLastColumn="0" w:lastRowFirstColumn="0" w:lastRowLastColumn="0"/>
+        </w:trPr>
+        <w:tc>
+          <w:tcPr>
+            <w:cnfStyle w:val="001000000000" w:firstRow="0" w:lastRow="0" w:firstColumn="1" w:lastColumn="0" w:oddVBand="0" w:evenVBand="0" w:oddHBand="0" w:evenHBand="0" w:firstRowFirstColumn="0" w:firstRowLastColumn="0" w:lastRowFirstColumn="0" w:lastRowLastColumn="0"/>
+            <w:tcW w:w="3652" w:type="dxa"/>
+          </w:tcPr>
+          <w:p>
+            <w:pPr>
+              <w:pStyle w:val="NoSpacing"/>
+            </w:pPr>
+            <w:r>
+              <w:t>Applications</w:t>
+            </w:r>
+          </w:p>
+        </w:tc>
+      </w:tr>
+      <w:tr>
+        <w:trPr>
+          <w:cnfStyle w:val="000000100000" w:firstRow="0" w:lastRow="0" w:firstColumn="0" w:lastColumn="0" w:oddVBand="0" w:evenVBand="0" w:oddHBand="1" w:evenHBand="0" w:firstRowFirstColumn="0" w:firstRowLastColumn="0" w:lastRowFirstColumn="0" w:lastRowLastColumn="0"/>
+        </w:trPr>
+        <w:tc>
+          <w:tcPr>
+            <w:cnfStyle w:val="001000000000" w:firstRow="0" w:lastRow="0" w:firstColumn="1" w:lastColumn="0" w:oddVBand="0" w:evenVBand="0" w:oddHBand="0" w:evenHBand="0" w:firstRowFirstColumn="0" w:firstRowLastColumn="0" w:lastRowFirstColumn="0" w:lastRowLastColumn="0"/>
+            <w:tcW w:w="3652" w:type="dxa"/>
+          </w:tcPr>
+          <w:p>
+            <w:pPr>
+              <w:pStyle w:val="NoSpacing"/>
+              <w:rPr>
+                <w:b w:val="0"/>
+              </w:rPr>
+            </w:pPr>
+            <w:r>
+              <w:rPr>
+                <w:b w:val="0"/>
+              </w:rPr>
+              <w:t xml:space="preserve">- Past Climate Impact Description </w:t>
+            </w:r>
+          </w:p>
+          <w:p>
+            <w:pPr>
+              <w:pStyle w:val="NoSpacing"/>
+              <w:rPr>
+                <w:b w:val="0"/>
+              </w:rPr>
+            </w:pPr>
+            <w:r>
+              <w:rPr>
+                <w:b w:val="0"/>
+              </w:rPr>
+              <w:t>- Current Vulnerability Assessment</w:t>
+            </w:r>
+          </w:p>
+          <w:p>
+            <w:pPr>
+              <w:pStyle w:val="NoSpacing"/>
+              <w:rPr>
+                <w:b w:val="0"/>
+              </w:rPr>
+            </w:pPr>
+            <w:r>
+              <w:rPr>
+                <w:b w:val="0"/>
+              </w:rPr>
+              <w:t>- Future Climate Risk Assessment</w:t>
+            </w:r>
+          </w:p>
+        </w:tc>
+      </w:tr>
+    </w:tbl>
+    <w:p>
+      <w:pPr>
+        <w:pStyle w:val="NoSpacing"/>
+      </w:pPr>
+    </w:p>
+    <w:p>
+      <w:pPr>
+        <w:pStyle w:val="NoSpacing"/>
+        <w:sectPr>
+          <w:type w:val="continuous"/>
+          <w:pgSz w:w="12240" w:h="15840"/>
+          <w:pgMar w:top="1440" w:right="1440" w:bottom="1440" w:left="1440" w:header="170" w:footer="0" w:gutter="0"/>
+          <w:pgNumType w:start="0"/>
+          <w:cols w:num="2" w:space="720"/>
+          <w:titlePg/>
+          <w:docGrid w:linePitch="360"/>
+        </w:sectPr>
+      </w:pPr>
+    </w:p>
+    <w:p>
+      <w:pPr>
+        <w:pStyle w:val="NoSpacing"/>
+      </w:pPr>
+    </w:p>
+    <w:p>
+      <w:pPr>
+        <w:pStyle w:val="NoSpacing"/>
+      </w:pPr>
       <w:r>
         <w:t>Instructions about how to create new Data Sources can be found in the document “</w:t>
       </w:r>
@@ -7860,14 +7916,6 @@
       <w:r>
         <w:t>”.</w:t>
       </w:r>
-    </w:p>
-    <w:p>
-      <w:pPr>
-        <w:jc w:val="both"/>
-        <w:rPr>
-          <w:highlight w:val="yellow"/>
-        </w:rPr>
-      </w:pPr>
     </w:p>
     <w:p>
       <w:pPr>
@@ -8124,6 +8172,7 @@
           <w:sz w:val="14"/>
           <w:szCs w:val="22"/>
         </w:rPr>
+        <w:lastRenderedPageBreak/>
         <w:t>private</w:t>
       </w:r>
       <w:proofErr w:type="gramEnd"/>
@@ -9291,7 +9340,6 @@
           <w:sz w:val="14"/>
           <w:szCs w:val="22"/>
         </w:rPr>
-        <w:lastRenderedPageBreak/>
         <w:tab/>
       </w:r>
       <w:r>
@@ -11486,6 +11534,7 @@
           <w:sz w:val="16"/>
           <w:szCs w:val="22"/>
         </w:rPr>
+        <w:lastRenderedPageBreak/>
         <w:t>&lt;</w:t>
       </w:r>
       <w:proofErr w:type="spellStart"/>
@@ -11750,7 +11799,6 @@
       </w:pPr>
       <w:proofErr w:type="gramStart"/>
       <w:r>
-        <w:lastRenderedPageBreak/>
         <w:t>the</w:t>
       </w:r>
       <w:proofErr w:type="gramEnd"/>
@@ -11847,9 +11895,7 @@
       </w:r>
     </w:p>
     <w:sectPr>
-      <w:headerReference w:type="default" r:id="rId36"/>
-      <w:footerReference w:type="default" r:id="rId37"/>
-      <w:headerReference w:type="first" r:id="rId38"/>
+      <w:type w:val="continuous"/>
       <w:pgSz w:w="12240" w:h="15840"/>
       <w:pgMar w:top="1440" w:right="1440" w:bottom="1440" w:left="1440" w:header="170" w:footer="0" w:gutter="0"/>
       <w:pgNumType w:start="0"/>
@@ -11929,7 +11975,7 @@
           <w:rPr>
             <w:noProof/>
           </w:rPr>
-          <w:t>3</w:t>
+          <w:t>2</w:t>
         </w:r>
         <w:r>
           <w:rPr>
@@ -19628,7 +19674,7 @@
 </file>
 
 <file path=customXml/itemProps1.xml><?xml version="1.0" encoding="utf-8"?>
-<ds:datastoreItem xmlns:ds="http://schemas.openxmlformats.org/officeDocument/2006/customXml" ds:itemID="{1A204427-2960-D344-B87A-5DAA23023A9D}">
+<ds:datastoreItem xmlns:ds="http://schemas.openxmlformats.org/officeDocument/2006/customXml" ds:itemID="{1341D5A8-4309-4845-958B-C3810238899B}">
   <ds:schemaRefs>
     <ds:schemaRef ds:uri="http://schemas.openxmlformats.org/officeDocument/2006/bibliography"/>
   </ds:schemaRefs>

</xml_diff>